<commit_message>
Cap 3 - InteropFrame
</commit_message>
<xml_diff>
--- a/Capitulo 3 - Felipe.docx
+++ b/Capitulo 3 - Felipe.docx
@@ -56,17 +56,6 @@
     <w:p>
       <w:pPr>
         <w:spacing w:line="360" w:lineRule="auto"/>
-        <w:rPr>
-          <w:rFonts w:ascii="Arial" w:hAnsi="Arial" w:cs="Arial"/>
-          <w:b/>
-          <w:sz w:val="32"/>
-          <w:szCs w:val="24"/>
-        </w:rPr>
-      </w:pPr>
-    </w:p>
-    <w:p>
-      <w:pPr>
-        <w:spacing w:line="360" w:lineRule="auto"/>
         <w:jc w:val="both"/>
         <w:rPr>
           <w:rFonts w:ascii="Arial" w:hAnsi="Arial" w:cs="Arial"/>
@@ -117,7 +106,23 @@
           <w:sz w:val="24"/>
           <w:szCs w:val="24"/>
         </w:rPr>
-        <w:t xml:space="preserve">, além de uma proposta de extensão para o suporte do modelo de componentes </w:t>
+        <w:t xml:space="preserve">, além de uma proposta de extensão para o suporte </w:t>
+      </w:r>
+      <w:r>
+        <w:rPr>
+          <w:rFonts w:ascii="Arial" w:hAnsi="Arial" w:cs="Arial"/>
+          <w:sz w:val="24"/>
+          <w:szCs w:val="24"/>
+        </w:rPr>
+        <w:t>a</w:t>
+      </w:r>
+      <w:r>
+        <w:rPr>
+          <w:rFonts w:ascii="Arial" w:hAnsi="Arial" w:cs="Arial"/>
+          <w:sz w:val="24"/>
+          <w:szCs w:val="24"/>
+        </w:rPr>
+        <w:t xml:space="preserve">o modelo de componentes </w:t>
       </w:r>
       <w:proofErr w:type="spellStart"/>
       <w:r>
@@ -148,6 +153,8 @@
           <w:szCs w:val="24"/>
         </w:rPr>
       </w:pPr>
+      <w:bookmarkStart w:id="0" w:name="_GoBack"/>
+      <w:bookmarkEnd w:id="0"/>
     </w:p>
     <w:p>
       <w:pPr>
@@ -594,66 +601,74 @@
           <w:sz w:val="24"/>
           <w:szCs w:val="24"/>
         </w:rPr>
+        <w:t xml:space="preserve">- Gerador de </w:t>
+      </w:r>
+      <w:r>
+        <w:rPr>
+          <w:rFonts w:ascii="NimbusRomNo9L-MediItal" w:hAnsi="NimbusRomNo9L-MediItal" w:cs="NimbusRomNo9L-MediItal"/>
+          <w:i/>
+          <w:sz w:val="24"/>
+          <w:szCs w:val="24"/>
+        </w:rPr>
+        <w:t>Proxies</w:t>
+      </w:r>
+      <w:r>
+        <w:rPr>
+          <w:rFonts w:ascii="NimbusRomNo9L-MediItal" w:hAnsi="NimbusRomNo9L-MediItal" w:cs="NimbusRomNo9L-MediItal"/>
+          <w:sz w:val="24"/>
+          <w:szCs w:val="24"/>
+        </w:rPr>
+        <w:t xml:space="preserve"> </w:t>
+      </w:r>
+      <w:r>
+        <w:rPr>
+          <w:rFonts w:ascii="NimbusRomNo9L-Medi" w:hAnsi="NimbusRomNo9L-Medi" w:cs="NimbusRomNo9L-Medi"/>
+          <w:sz w:val="24"/>
+          <w:szCs w:val="24"/>
+        </w:rPr>
+        <w:t xml:space="preserve">(GP) </w:t>
+      </w:r>
+      <w:r>
+        <w:rPr>
+          <w:rFonts w:ascii="NimbusRomNo9L-Regu" w:hAnsi="NimbusRomNo9L-Regu" w:cs="NimbusRomNo9L-Regu"/>
+          <w:sz w:val="24"/>
+          <w:szCs w:val="24"/>
+        </w:rPr>
+        <w:t xml:space="preserve">– responsável pela geração automática dos </w:t>
+      </w:r>
+      <w:r>
+        <w:rPr>
+          <w:rFonts w:ascii="NimbusRomNo9L-ReguItal" w:hAnsi="NimbusRomNo9L-ReguItal" w:cs="NimbusRomNo9L-ReguItal"/>
+          <w:i/>
+          <w:sz w:val="24"/>
+          <w:szCs w:val="24"/>
+        </w:rPr>
+        <w:t>proxies</w:t>
+      </w:r>
+      <w:r>
+        <w:rPr>
+          <w:rFonts w:ascii="NimbusRomNo9L-ReguItal" w:hAnsi="NimbusRomNo9L-ReguItal" w:cs="NimbusRomNo9L-ReguItal"/>
+          <w:sz w:val="24"/>
+          <w:szCs w:val="24"/>
+        </w:rPr>
+        <w:t xml:space="preserve"> </w:t>
+      </w:r>
+      <w:r>
+        <w:rPr>
+          <w:rFonts w:ascii="NimbusRomNo9L-Regu" w:hAnsi="NimbusRomNo9L-Regu" w:cs="NimbusRomNo9L-Regu"/>
+          <w:sz w:val="24"/>
+          <w:szCs w:val="24"/>
+        </w:rPr>
+        <w:t xml:space="preserve">que possibilitam a interoperabilidade entre os componentes distribuídos de </w:t>
+      </w:r>
+      <w:r>
+        <w:rPr>
+          <w:rFonts w:ascii="NimbusRomNo9L-Regu" w:hAnsi="NimbusRomNo9L-Regu" w:cs="NimbusRomNo9L-Regu"/>
+          <w:sz w:val="24"/>
+          <w:szCs w:val="24"/>
+        </w:rPr>
         <w:lastRenderedPageBreak/>
-        <w:t xml:space="preserve">- Gerador de </w:t>
-      </w:r>
-      <w:r>
-        <w:rPr>
-          <w:rFonts w:ascii="NimbusRomNo9L-MediItal" w:hAnsi="NimbusRomNo9L-MediItal" w:cs="NimbusRomNo9L-MediItal"/>
-          <w:i/>
-          <w:sz w:val="24"/>
-          <w:szCs w:val="24"/>
-        </w:rPr>
-        <w:t>Proxies</w:t>
-      </w:r>
-      <w:r>
-        <w:rPr>
-          <w:rFonts w:ascii="NimbusRomNo9L-MediItal" w:hAnsi="NimbusRomNo9L-MediItal" w:cs="NimbusRomNo9L-MediItal"/>
-          <w:sz w:val="24"/>
-          <w:szCs w:val="24"/>
-        </w:rPr>
-        <w:t xml:space="preserve"> </w:t>
-      </w:r>
-      <w:r>
-        <w:rPr>
-          <w:rFonts w:ascii="NimbusRomNo9L-Medi" w:hAnsi="NimbusRomNo9L-Medi" w:cs="NimbusRomNo9L-Medi"/>
-          <w:sz w:val="24"/>
-          <w:szCs w:val="24"/>
-        </w:rPr>
-        <w:t xml:space="preserve">(GP) </w:t>
-      </w:r>
-      <w:r>
-        <w:rPr>
-          <w:rFonts w:ascii="NimbusRomNo9L-Regu" w:hAnsi="NimbusRomNo9L-Regu" w:cs="NimbusRomNo9L-Regu"/>
-          <w:sz w:val="24"/>
-          <w:szCs w:val="24"/>
-        </w:rPr>
-        <w:t xml:space="preserve">– responsável pela geração automática dos </w:t>
-      </w:r>
-      <w:r>
-        <w:rPr>
-          <w:rFonts w:ascii="NimbusRomNo9L-ReguItal" w:hAnsi="NimbusRomNo9L-ReguItal" w:cs="NimbusRomNo9L-ReguItal"/>
-          <w:i/>
-          <w:sz w:val="24"/>
-          <w:szCs w:val="24"/>
-        </w:rPr>
-        <w:t>proxies</w:t>
-      </w:r>
-      <w:r>
-        <w:rPr>
-          <w:rFonts w:ascii="NimbusRomNo9L-ReguItal" w:hAnsi="NimbusRomNo9L-ReguItal" w:cs="NimbusRomNo9L-ReguItal"/>
-          <w:sz w:val="24"/>
-          <w:szCs w:val="24"/>
-        </w:rPr>
-        <w:t xml:space="preserve"> </w:t>
-      </w:r>
-      <w:r>
-        <w:rPr>
-          <w:rFonts w:ascii="NimbusRomNo9L-Regu" w:hAnsi="NimbusRomNo9L-Regu" w:cs="NimbusRomNo9L-Regu"/>
-          <w:sz w:val="24"/>
-          <w:szCs w:val="24"/>
-        </w:rPr>
-        <w:t xml:space="preserve">que possibilitam a interoperabilidade entre os componentes distribuídos de modelos diferentes. Este módulo baseia-se na geração de código a partir de </w:t>
+        <w:t xml:space="preserve">modelos diferentes. Este módulo baseia-se na geração de código a partir de </w:t>
       </w:r>
       <w:proofErr w:type="spellStart"/>
       <w:r>
@@ -1317,43 +1332,43 @@
           <w:sz w:val="24"/>
           <w:szCs w:val="24"/>
         </w:rPr>
+        <w:t>- Do lado do componente cliente</w:t>
+      </w:r>
+    </w:p>
+    <w:p>
+      <w:pPr>
+        <w:autoSpaceDE w:val="0"/>
+        <w:autoSpaceDN w:val="0"/>
+        <w:adjustRightInd w:val="0"/>
+        <w:spacing w:after="0" w:line="240" w:lineRule="auto"/>
+        <w:jc w:val="both"/>
+        <w:rPr>
+          <w:rFonts w:ascii="NimbusRomNo9L-Medi" w:hAnsi="NimbusRomNo9L-Medi" w:cs="NimbusRomNo9L-Medi"/>
+          <w:sz w:val="24"/>
+          <w:szCs w:val="24"/>
+        </w:rPr>
+      </w:pPr>
+    </w:p>
+    <w:p>
+      <w:pPr>
+        <w:autoSpaceDE w:val="0"/>
+        <w:autoSpaceDN w:val="0"/>
+        <w:adjustRightInd w:val="0"/>
+        <w:spacing w:after="0" w:line="240" w:lineRule="auto"/>
+        <w:jc w:val="both"/>
+        <w:rPr>
+          <w:rFonts w:ascii="NimbusRomNo9L-Regu" w:hAnsi="NimbusRomNo9L-Regu" w:cs="NimbusRomNo9L-Regu"/>
+          <w:sz w:val="24"/>
+          <w:szCs w:val="24"/>
+        </w:rPr>
+      </w:pPr>
+      <w:r>
+        <w:rPr>
+          <w:rFonts w:ascii="NimbusRomNo9L-Regu" w:hAnsi="NimbusRomNo9L-Regu" w:cs="NimbusRomNo9L-Regu"/>
+          <w:sz w:val="24"/>
+          <w:szCs w:val="24"/>
+        </w:rPr>
         <w:lastRenderedPageBreak/>
-        <w:t>- Do lado do componente cliente</w:t>
-      </w:r>
-    </w:p>
-    <w:p>
-      <w:pPr>
-        <w:autoSpaceDE w:val="0"/>
-        <w:autoSpaceDN w:val="0"/>
-        <w:adjustRightInd w:val="0"/>
-        <w:spacing w:after="0" w:line="240" w:lineRule="auto"/>
-        <w:jc w:val="both"/>
-        <w:rPr>
-          <w:rFonts w:ascii="NimbusRomNo9L-Medi" w:hAnsi="NimbusRomNo9L-Medi" w:cs="NimbusRomNo9L-Medi"/>
-          <w:sz w:val="24"/>
-          <w:szCs w:val="24"/>
-        </w:rPr>
-      </w:pPr>
-    </w:p>
-    <w:p>
-      <w:pPr>
-        <w:autoSpaceDE w:val="0"/>
-        <w:autoSpaceDN w:val="0"/>
-        <w:adjustRightInd w:val="0"/>
-        <w:spacing w:after="0" w:line="240" w:lineRule="auto"/>
-        <w:jc w:val="both"/>
-        <w:rPr>
-          <w:rFonts w:ascii="NimbusRomNo9L-Regu" w:hAnsi="NimbusRomNo9L-Regu" w:cs="NimbusRomNo9L-Regu"/>
-          <w:sz w:val="24"/>
-          <w:szCs w:val="24"/>
-        </w:rPr>
-      </w:pPr>
-      <w:r>
-        <w:rPr>
-          <w:rFonts w:ascii="NimbusRomNo9L-Regu" w:hAnsi="NimbusRomNo9L-Regu" w:cs="NimbusRomNo9L-Regu"/>
-          <w:sz w:val="24"/>
-          <w:szCs w:val="24"/>
-        </w:rPr>
         <w:t xml:space="preserve">(1C) O Configurador Distribuído (CD) verifica se o </w:t>
       </w:r>
       <w:r>
@@ -2605,7 +2620,23 @@
           <w:sz w:val="24"/>
           <w:szCs w:val="24"/>
         </w:rPr>
-        <w:t xml:space="preserve"> “Y” e este por sua vez repassa para o componente “B”. A resposta dessa requisição é feita pelo caminho inverso, de “B” para “Y”, de “Y” para “X” e de “X” para “A”. Na prática, “A” e “X” serem componentes do modelo </w:t>
+        <w:t xml:space="preserve"> “Y” e este por sua vez repassa para o componente “B”. A resposta dessa requisição é feita pelo caminho inverso, de “B” para “Y”, de “Y” para “X” e de “X” para “A”. Na prática, “A” e “X” s</w:t>
+      </w:r>
+      <w:r>
+        <w:rPr>
+          <w:rFonts w:ascii="Arial" w:hAnsi="Arial" w:cs="Arial"/>
+          <w:sz w:val="24"/>
+          <w:szCs w:val="24"/>
+        </w:rPr>
+        <w:t>ão</w:t>
+      </w:r>
+      <w:r>
+        <w:rPr>
+          <w:rFonts w:ascii="Arial" w:hAnsi="Arial" w:cs="Arial"/>
+          <w:sz w:val="24"/>
+          <w:szCs w:val="24"/>
+        </w:rPr>
+        <w:t xml:space="preserve"> componentes do modelo </w:t>
       </w:r>
       <w:proofErr w:type="spellStart"/>
       <w:r>
@@ -2623,7 +2654,15 @@
           <w:sz w:val="24"/>
           <w:szCs w:val="24"/>
         </w:rPr>
-        <w:t xml:space="preserve">, assim como “B” e “Y” são do modelo Fractal. </w:t>
+        <w:t>, assim como “</w:t>
+      </w:r>
+      <w:r>
+        <w:rPr>
+          <w:rFonts w:ascii="Arial" w:hAnsi="Arial" w:cs="Arial"/>
+          <w:sz w:val="24"/>
+          <w:szCs w:val="24"/>
+        </w:rPr>
+        <w:t>B” e “Y” são do modelo Fractal. Os componentes “X” e “Y” se comunicam através de RMI, garantindo assim a interoperabilidade entre os componentes “A” e “B”.</w:t>
       </w:r>
     </w:p>
     <w:p>
@@ -2740,6 +2779,17 @@
     <w:p>
       <w:pPr>
         <w:spacing w:line="360" w:lineRule="auto"/>
+        <w:ind w:firstLine="708"/>
+        <w:jc w:val="both"/>
+        <w:rPr>
+          <w:rFonts w:ascii="Arial" w:hAnsi="Arial" w:cs="Arial"/>
+          <w:sz w:val="24"/>
+        </w:rPr>
+      </w:pPr>
+    </w:p>
+    <w:p>
+      <w:pPr>
+        <w:spacing w:line="360" w:lineRule="auto"/>
         <w:jc w:val="both"/>
         <w:rPr>
           <w:rFonts w:ascii="Arial" w:hAnsi="Arial" w:cs="Arial"/>
@@ -2770,8 +2820,6 @@
         </w:rPr>
         <w:t>OSGi</w:t>
       </w:r>
-      <w:bookmarkStart w:id="0" w:name="_GoBack"/>
-      <w:bookmarkEnd w:id="0"/>
       <w:proofErr w:type="spellEnd"/>
     </w:p>
     <w:sectPr>

</xml_diff>